<commit_message>
modify Timbase and update doc
</commit_message>
<xml_diff>
--- a/STM32C8T6资源分配表.docx
+++ b/STM32C8T6资源分配表.docx
@@ -334,6 +334,14 @@
                 <w:szCs w:val="24"/>
               </w:rPr>
             </w:pPr>
+            <w:r>
+              <w:rPr>
+                <w:rFonts w:ascii="宋体" w:eastAsia="宋体" w:hAnsi="宋体" w:hint="eastAsia"/>
+                <w:sz w:val="24"/>
+                <w:szCs w:val="24"/>
+              </w:rPr>
+              <w:t>TIM1</w:t>
+            </w:r>
           </w:p>
         </w:tc>
         <w:tc>
@@ -349,6 +357,14 @@
                 <w:szCs w:val="24"/>
               </w:rPr>
             </w:pPr>
+            <w:r>
+              <w:rPr>
+                <w:rFonts w:ascii="宋体" w:eastAsia="宋体" w:hAnsi="宋体" w:hint="eastAsia"/>
+                <w:sz w:val="24"/>
+                <w:szCs w:val="24"/>
+              </w:rPr>
+              <w:t>PA11</w:t>
+            </w:r>
           </w:p>
         </w:tc>
         <w:tc>
@@ -364,6 +380,22 @@
                 <w:szCs w:val="24"/>
               </w:rPr>
             </w:pPr>
+            <w:r>
+              <w:rPr>
+                <w:rFonts w:ascii="宋体" w:eastAsia="宋体" w:hAnsi="宋体"/>
+                <w:sz w:val="24"/>
+                <w:szCs w:val="24"/>
+              </w:rPr>
+              <w:t>TIM1_CH4</w:t>
+            </w:r>
+            <w:r>
+              <w:rPr>
+                <w:rFonts w:ascii="宋体" w:eastAsia="宋体" w:hAnsi="宋体" w:hint="eastAsia"/>
+                <w:sz w:val="24"/>
+                <w:szCs w:val="24"/>
+              </w:rPr>
+              <w:t>输出PWM对电机A进行调速</w:t>
+            </w:r>
           </w:p>
         </w:tc>
       </w:tr>
@@ -381,6 +413,14 @@
                 <w:szCs w:val="24"/>
               </w:rPr>
             </w:pPr>
+            <w:r>
+              <w:rPr>
+                <w:rFonts w:ascii="宋体" w:eastAsia="宋体" w:hAnsi="宋体" w:hint="eastAsia"/>
+                <w:sz w:val="24"/>
+                <w:szCs w:val="24"/>
+              </w:rPr>
+              <w:t>TIM1</w:t>
+            </w:r>
           </w:p>
         </w:tc>
         <w:tc>
@@ -396,6 +436,14 @@
                 <w:szCs w:val="24"/>
               </w:rPr>
             </w:pPr>
+            <w:r>
+              <w:rPr>
+                <w:rFonts w:ascii="宋体" w:eastAsia="宋体" w:hAnsi="宋体" w:hint="eastAsia"/>
+                <w:sz w:val="24"/>
+                <w:szCs w:val="24"/>
+              </w:rPr>
+              <w:t>PA8</w:t>
+            </w:r>
           </w:p>
         </w:tc>
         <w:tc>
@@ -411,6 +459,204 @@
                 <w:szCs w:val="24"/>
               </w:rPr>
             </w:pPr>
+            <w:r>
+              <w:rPr>
+                <w:rFonts w:ascii="宋体" w:eastAsia="宋体" w:hAnsi="宋体" w:hint="eastAsia"/>
+                <w:sz w:val="24"/>
+                <w:szCs w:val="24"/>
+              </w:rPr>
+              <w:t>TIM1_CH</w:t>
+            </w:r>
+            <w:r>
+              <w:rPr>
+                <w:rFonts w:ascii="宋体" w:eastAsia="宋体" w:hAnsi="宋体" w:hint="eastAsia"/>
+                <w:sz w:val="24"/>
+                <w:szCs w:val="24"/>
+              </w:rPr>
+              <w:t>1</w:t>
+            </w:r>
+            <w:r>
+              <w:rPr>
+                <w:rFonts w:ascii="宋体" w:eastAsia="宋体" w:hAnsi="宋体" w:hint="eastAsia"/>
+                <w:sz w:val="24"/>
+                <w:szCs w:val="24"/>
+              </w:rPr>
+              <w:t>输出PWM对电机</w:t>
+            </w:r>
+            <w:r>
+              <w:rPr>
+                <w:rFonts w:ascii="宋体" w:eastAsia="宋体" w:hAnsi="宋体" w:hint="eastAsia"/>
+                <w:sz w:val="24"/>
+                <w:szCs w:val="24"/>
+              </w:rPr>
+              <w:t>B</w:t>
+            </w:r>
+            <w:r>
+              <w:rPr>
+                <w:rFonts w:ascii="宋体" w:eastAsia="宋体" w:hAnsi="宋体" w:hint="eastAsia"/>
+                <w:sz w:val="24"/>
+                <w:szCs w:val="24"/>
+              </w:rPr>
+              <w:t>进行调速</w:t>
+            </w:r>
+          </w:p>
+        </w:tc>
+      </w:tr>
+      <w:tr>
+        <w:tc>
+          <w:tcPr>
+            <w:tcW w:w="1384" w:type="dxa"/>
+          </w:tcPr>
+          <w:p>
+            <w:pPr>
+              <w:jc w:val="center"/>
+              <w:rPr>
+                <w:rFonts w:ascii="宋体" w:eastAsia="宋体" w:hAnsi="宋体" w:hint="eastAsia"/>
+                <w:sz w:val="24"/>
+                <w:szCs w:val="24"/>
+              </w:rPr>
+            </w:pPr>
+            <w:r>
+              <w:rPr>
+                <w:rFonts w:ascii="宋体" w:eastAsia="宋体" w:hAnsi="宋体" w:hint="eastAsia"/>
+                <w:sz w:val="24"/>
+                <w:szCs w:val="24"/>
+              </w:rPr>
+              <w:t>GPIO</w:t>
+            </w:r>
+          </w:p>
+        </w:tc>
+        <w:tc>
+          <w:tcPr>
+            <w:tcW w:w="1985" w:type="dxa"/>
+          </w:tcPr>
+          <w:p>
+            <w:pPr>
+              <w:jc w:val="center"/>
+              <w:rPr>
+                <w:rFonts w:ascii="宋体" w:eastAsia="宋体" w:hAnsi="宋体" w:hint="eastAsia"/>
+                <w:sz w:val="24"/>
+                <w:szCs w:val="24"/>
+              </w:rPr>
+            </w:pPr>
+            <w:r>
+              <w:rPr>
+                <w:rFonts w:ascii="宋体" w:eastAsia="宋体" w:hAnsi="宋体" w:hint="eastAsia"/>
+                <w:sz w:val="24"/>
+                <w:szCs w:val="24"/>
+              </w:rPr>
+              <w:t>PB12 PB13</w:t>
+            </w:r>
+          </w:p>
+        </w:tc>
+        <w:tc>
+          <w:tcPr>
+            <w:tcW w:w="5153" w:type="dxa"/>
+          </w:tcPr>
+          <w:p>
+            <w:pPr>
+              <w:jc w:val="center"/>
+              <w:rPr>
+                <w:rFonts w:ascii="宋体" w:eastAsia="宋体" w:hAnsi="宋体" w:hint="eastAsia"/>
+                <w:sz w:val="24"/>
+                <w:szCs w:val="24"/>
+              </w:rPr>
+            </w:pPr>
+            <w:r>
+              <w:rPr>
+                <w:rFonts w:ascii="宋体" w:eastAsia="宋体" w:hAnsi="宋体" w:hint="eastAsia"/>
+                <w:sz w:val="24"/>
+                <w:szCs w:val="24"/>
+              </w:rPr>
+              <w:t>控制电机A正转或者反转</w:t>
+            </w:r>
+          </w:p>
+        </w:tc>
+      </w:tr>
+      <w:tr>
+        <w:tc>
+          <w:tcPr>
+            <w:tcW w:w="1384" w:type="dxa"/>
+          </w:tcPr>
+          <w:p>
+            <w:pPr>
+              <w:jc w:val="center"/>
+              <w:rPr>
+                <w:rFonts w:ascii="宋体" w:eastAsia="宋体" w:hAnsi="宋体" w:hint="eastAsia"/>
+                <w:sz w:val="24"/>
+                <w:szCs w:val="24"/>
+              </w:rPr>
+            </w:pPr>
+            <w:r>
+              <w:rPr>
+                <w:rFonts w:ascii="宋体" w:eastAsia="宋体" w:hAnsi="宋体" w:hint="eastAsia"/>
+                <w:sz w:val="24"/>
+                <w:szCs w:val="24"/>
+              </w:rPr>
+              <w:t>GPIO</w:t>
+            </w:r>
+          </w:p>
+        </w:tc>
+        <w:tc>
+          <w:tcPr>
+            <w:tcW w:w="1985" w:type="dxa"/>
+          </w:tcPr>
+          <w:p>
+            <w:pPr>
+              <w:jc w:val="center"/>
+              <w:rPr>
+                <w:rFonts w:ascii="宋体" w:eastAsia="宋体" w:hAnsi="宋体" w:hint="eastAsia"/>
+                <w:sz w:val="24"/>
+                <w:szCs w:val="24"/>
+              </w:rPr>
+            </w:pPr>
+            <w:r>
+              <w:rPr>
+                <w:rFonts w:ascii="宋体" w:eastAsia="宋体" w:hAnsi="宋体" w:hint="eastAsia"/>
+                <w:sz w:val="24"/>
+                <w:szCs w:val="24"/>
+              </w:rPr>
+              <w:t>PB14 PB15</w:t>
+            </w:r>
+          </w:p>
+        </w:tc>
+        <w:tc>
+          <w:tcPr>
+            <w:tcW w:w="5153" w:type="dxa"/>
+          </w:tcPr>
+          <w:p>
+            <w:pPr>
+              <w:jc w:val="center"/>
+              <w:rPr>
+                <w:rFonts w:ascii="宋体" w:eastAsia="宋体" w:hAnsi="宋体" w:hint="eastAsia"/>
+                <w:sz w:val="24"/>
+                <w:szCs w:val="24"/>
+              </w:rPr>
+            </w:pPr>
+            <w:r>
+              <w:rPr>
+                <w:rFonts w:ascii="宋体" w:eastAsia="宋体" w:hAnsi="宋体" w:hint="eastAsia"/>
+                <w:sz w:val="24"/>
+                <w:szCs w:val="24"/>
+              </w:rPr>
+              <w:t>控制电机</w:t>
+            </w:r>
+            <w:r>
+              <w:rPr>
+                <w:rFonts w:ascii="宋体" w:eastAsia="宋体" w:hAnsi="宋体" w:hint="eastAsia"/>
+                <w:sz w:val="24"/>
+                <w:szCs w:val="24"/>
+              </w:rPr>
+              <w:t>B</w:t>
+            </w:r>
+            <w:r>
+              <w:rPr>
+                <w:rFonts w:ascii="宋体" w:eastAsia="宋体" w:hAnsi="宋体" w:hint="eastAsia"/>
+                <w:sz w:val="24"/>
+                <w:szCs w:val="24"/>
+              </w:rPr>
+              <w:t>正转或者反转</w:t>
+            </w:r>
           </w:p>
         </w:tc>
       </w:tr>
@@ -1096,7 +1342,6 @@
   <w:style w:type="character" w:default="1" w:styleId="a0">
     <w:name w:val="Default Paragraph Font"/>
     <w:uiPriority w:val="1"/>
-    <w:semiHidden/>
     <w:unhideWhenUsed/>
   </w:style>
   <w:style w:type="table" w:default="1" w:styleId="a1">

</xml_diff>